<commit_message>
Après Séance du 12/01/18
</commit_message>
<xml_diff>
--- a/Nathan CHEVALIER/Documents techniques et datasheet/Systèmes choix.docx
+++ b/Nathan CHEVALIER/Documents techniques et datasheet/Systèmes choix.docx
@@ -1,6 +1,6 @@
 
 <file path=word/document.xml><?xml version="1.0" encoding="utf-8"?>
-<w:document xmlns:wpc="http://schemas.microsoft.com/office/word/2010/wordprocessingCanvas" xmlns:mc="http://schemas.openxmlformats.org/markup-compatibility/2006" xmlns:o="urn:schemas-microsoft-com:office:office" xmlns:r="http://schemas.openxmlformats.org/officeDocument/2006/relationships" xmlns:m="http://schemas.openxmlformats.org/officeDocument/2006/math" xmlns:v="urn:schemas-microsoft-com:vml" xmlns:wp14="http://schemas.microsoft.com/office/word/2010/wordprocessingDrawing" xmlns:wp="http://schemas.openxmlformats.org/drawingml/2006/wordprocessingDrawing" xmlns:w10="urn:schemas-microsoft-com:office:word" xmlns:w="http://schemas.openxmlformats.org/wordprocessingml/2006/main" xmlns:w14="http://schemas.microsoft.com/office/word/2010/wordml" xmlns:w15="http://schemas.microsoft.com/office/word/2012/wordml" xmlns:wpg="http://schemas.microsoft.com/office/word/2010/wordprocessingGroup" xmlns:wpi="http://schemas.microsoft.com/office/word/2010/wordprocessingInk" xmlns:wne="http://schemas.microsoft.com/office/word/2006/wordml" xmlns:wps="http://schemas.microsoft.com/office/word/2010/wordprocessingShape" mc:Ignorable="w14 w15 wp14">
+<w:document xmlns:wpc="http://schemas.microsoft.com/office/word/2010/wordprocessingCanvas" xmlns:cx="http://schemas.microsoft.com/office/drawing/2014/chartex" xmlns:cx1="http://schemas.microsoft.com/office/drawing/2015/9/8/chartex" xmlns:cx2="http://schemas.microsoft.com/office/drawing/2015/10/21/chartex" xmlns:cx3="http://schemas.microsoft.com/office/drawing/2016/5/9/chartex" xmlns:cx4="http://schemas.microsoft.com/office/drawing/2016/5/10/chartex" xmlns:cx5="http://schemas.microsoft.com/office/drawing/2016/5/11/chartex" xmlns:cx6="http://schemas.microsoft.com/office/drawing/2016/5/12/chartex" xmlns:cx7="http://schemas.microsoft.com/office/drawing/2016/5/13/chartex" xmlns:cx8="http://schemas.microsoft.com/office/drawing/2016/5/14/chartex" xmlns:mc="http://schemas.openxmlformats.org/markup-compatibility/2006" xmlns:aink="http://schemas.microsoft.com/office/drawing/2016/ink" xmlns:am3d="http://schemas.microsoft.com/office/drawing/2017/model3d" xmlns:o="urn:schemas-microsoft-com:office:office" xmlns:r="http://schemas.openxmlformats.org/officeDocument/2006/relationships" xmlns:m="http://schemas.openxmlformats.org/officeDocument/2006/math" xmlns:v="urn:schemas-microsoft-com:vml" xmlns:wp14="http://schemas.microsoft.com/office/word/2010/wordprocessingDrawing" xmlns:wp="http://schemas.openxmlformats.org/drawingml/2006/wordprocessingDrawing" xmlns:w10="urn:schemas-microsoft-com:office:word" xmlns:w="http://schemas.openxmlformats.org/wordprocessingml/2006/main" xmlns:w14="http://schemas.microsoft.com/office/word/2010/wordml" xmlns:w15="http://schemas.microsoft.com/office/word/2012/wordml" xmlns:w16cid="http://schemas.microsoft.com/office/word/2016/wordml/cid" xmlns:w16se="http://schemas.microsoft.com/office/word/2015/wordml/symex" xmlns:wpg="http://schemas.microsoft.com/office/word/2010/wordprocessingGroup" xmlns:wpi="http://schemas.microsoft.com/office/word/2010/wordprocessingInk" xmlns:wne="http://schemas.microsoft.com/office/word/2006/wordml" xmlns:wps="http://schemas.microsoft.com/office/word/2010/wordprocessingShape" mc:Ignorable="w14 w15 w16se w16cid wp14">
   <w:body>
     <w:p>
       <w:pPr>
@@ -38,6 +38,8 @@
       <w:r>
         <w:t>des poules</w:t>
       </w:r>
+      <w:bookmarkStart w:id="0" w:name="_GoBack"/>
+      <w:bookmarkEnd w:id="0"/>
     </w:p>
     <w:tbl>
       <w:tblPr>
@@ -388,7 +390,21 @@
                 <w:sz w:val="18"/>
                 <w:szCs w:val="18"/>
               </w:rPr>
-              <w:t>Capteurs à ultrasons</w:t>
+              <w:t xml:space="preserve">Capteurs à </w:t>
+            </w:r>
+            <w:r>
+              <w:rPr>
+                <w:sz w:val="18"/>
+                <w:szCs w:val="18"/>
+              </w:rPr>
+              <w:t>ultr</w:t>
+            </w:r>
+            <w:r>
+              <w:rPr>
+                <w:sz w:val="18"/>
+                <w:szCs w:val="18"/>
+              </w:rPr>
+              <w:t>ason</w:t>
             </w:r>
           </w:p>
           <w:p>
@@ -1298,7 +1314,21 @@
                 <w:sz w:val="18"/>
                 <w:szCs w:val="18"/>
               </w:rPr>
-              <w:t>Moteur électrique + poulie courroie</w:t>
+              <w:t xml:space="preserve">Moteur électrique </w:t>
+            </w:r>
+            <w:r>
+              <w:rPr>
+                <w:sz w:val="18"/>
+                <w:szCs w:val="18"/>
+              </w:rPr>
+              <w:t>+ porte</w:t>
+            </w:r>
+            <w:r>
+              <w:rPr>
+                <w:sz w:val="18"/>
+                <w:szCs w:val="18"/>
+              </w:rPr>
+              <w:t xml:space="preserve"> guillotine à enroulement de corde</w:t>
             </w:r>
           </w:p>
         </w:tc>
@@ -1354,8 +1384,6 @@
               </w:rPr>
               <w:t>glissement</w:t>
             </w:r>
-            <w:bookmarkStart w:id="0" w:name="_GoBack"/>
-            <w:bookmarkEnd w:id="0"/>
             <w:r>
               <w:rPr>
                 <w:sz w:val="18"/>
@@ -1375,13 +1403,12 @@
             <w:r>
               <w:rPr>
                 <w:noProof/>
-                <w:lang w:eastAsia="fr-FR"/>
               </w:rPr>
               <w:drawing>
                 <wp:inline distT="0" distB="0" distL="0" distR="0">
-                  <wp:extent cx="2110105" cy="1775460"/>
+                  <wp:extent cx="2110105" cy="1695450"/>
                   <wp:effectExtent l="0" t="0" r="4445" b="0"/>
-                  <wp:docPr id="7" name="Image 7"/>
+                  <wp:docPr id="9" name="Image 9"/>
                   <wp:cNvGraphicFramePr>
                     <a:graphicFrameLocks xmlns:a="http://schemas.openxmlformats.org/drawingml/2006/main" noChangeAspect="1"/>
                   </wp:cNvGraphicFramePr>
@@ -1389,7 +1416,7 @@
                     <a:graphicData uri="http://schemas.openxmlformats.org/drawingml/2006/picture">
                       <pic:pic xmlns:pic="http://schemas.openxmlformats.org/drawingml/2006/picture">
                         <pic:nvPicPr>
-                          <pic:cNvPr id="7" name="schéma7.PNG"/>
+                          <pic:cNvPr id="9" name="schéma5.PNG"/>
                           <pic:cNvPicPr/>
                         </pic:nvPicPr>
                         <pic:blipFill>
@@ -1407,7 +1434,7 @@
                         <pic:spPr>
                           <a:xfrm>
                             <a:off x="0" y="0"/>
-                            <a:ext cx="2110105" cy="1775460"/>
+                            <a:ext cx="2110105" cy="1695450"/>
                           </a:xfrm>
                           <a:prstGeom prst="rect">
                             <a:avLst/>
@@ -1437,14 +1464,7 @@
                 <w:sz w:val="18"/>
                 <w:szCs w:val="18"/>
               </w:rPr>
-              <w:t xml:space="preserve">Porte </w:t>
-            </w:r>
-            <w:r>
-              <w:rPr>
-                <w:sz w:val="18"/>
-                <w:szCs w:val="18"/>
-              </w:rPr>
-              <w:t>coulissante</w:t>
+              <w:t>Roue dentée &amp; vis sans fin</w:t>
             </w:r>
           </w:p>
         </w:tc>
@@ -1472,6 +1492,21 @@
                 <w:szCs w:val="18"/>
               </w:rPr>
               <w:t>ise en place simple</w:t>
+            </w:r>
+          </w:p>
+          <w:p>
+            <w:pPr>
+              <w:rPr>
+                <w:sz w:val="18"/>
+                <w:szCs w:val="18"/>
+              </w:rPr>
+            </w:pPr>
+            <w:r>
+              <w:rPr>
+                <w:sz w:val="18"/>
+                <w:szCs w:val="18"/>
+              </w:rPr>
+              <w:t>-Vitesse d déplacement très lente</w:t>
             </w:r>
           </w:p>
         </w:tc>
@@ -1648,6 +1683,7 @@
         </w:tc>
       </w:tr>
     </w:tbl>
+    <w:p/>
     <w:p/>
     <w:p/>
     <w:p/>
@@ -2040,7 +2076,7 @@
 </file>
 
 <file path=word/numbering.xml><?xml version="1.0" encoding="utf-8"?>
-<w:numbering xmlns:wpc="http://schemas.microsoft.com/office/word/2010/wordprocessingCanvas" xmlns:mc="http://schemas.openxmlformats.org/markup-compatibility/2006" xmlns:o="urn:schemas-microsoft-com:office:office" xmlns:r="http://schemas.openxmlformats.org/officeDocument/2006/relationships" xmlns:m="http://schemas.openxmlformats.org/officeDocument/2006/math" xmlns:v="urn:schemas-microsoft-com:vml" xmlns:wp14="http://schemas.microsoft.com/office/word/2010/wordprocessingDrawing" xmlns:wp="http://schemas.openxmlformats.org/drawingml/2006/wordprocessingDrawing" xmlns:w10="urn:schemas-microsoft-com:office:word" xmlns:w="http://schemas.openxmlformats.org/wordprocessingml/2006/main" xmlns:w14="http://schemas.microsoft.com/office/word/2010/wordml" xmlns:w15="http://schemas.microsoft.com/office/word/2012/wordml" xmlns:wpg="http://schemas.microsoft.com/office/word/2010/wordprocessingGroup" xmlns:wpi="http://schemas.microsoft.com/office/word/2010/wordprocessingInk" xmlns:wne="http://schemas.microsoft.com/office/word/2006/wordml" xmlns:wps="http://schemas.microsoft.com/office/word/2010/wordprocessingShape" mc:Ignorable="w14 w15 wp14">
+<w:numbering xmlns:wpc="http://schemas.microsoft.com/office/word/2010/wordprocessingCanvas" xmlns:cx="http://schemas.microsoft.com/office/drawing/2014/chartex" xmlns:cx1="http://schemas.microsoft.com/office/drawing/2015/9/8/chartex" xmlns:cx2="http://schemas.microsoft.com/office/drawing/2015/10/21/chartex" xmlns:cx3="http://schemas.microsoft.com/office/drawing/2016/5/9/chartex" xmlns:cx4="http://schemas.microsoft.com/office/drawing/2016/5/10/chartex" xmlns:cx5="http://schemas.microsoft.com/office/drawing/2016/5/11/chartex" xmlns:cx6="http://schemas.microsoft.com/office/drawing/2016/5/12/chartex" xmlns:cx7="http://schemas.microsoft.com/office/drawing/2016/5/13/chartex" xmlns:cx8="http://schemas.microsoft.com/office/drawing/2016/5/14/chartex" xmlns:mc="http://schemas.openxmlformats.org/markup-compatibility/2006" xmlns:aink="http://schemas.microsoft.com/office/drawing/2016/ink" xmlns:am3d="http://schemas.microsoft.com/office/drawing/2017/model3d" xmlns:o="urn:schemas-microsoft-com:office:office" xmlns:r="http://schemas.openxmlformats.org/officeDocument/2006/relationships" xmlns:m="http://schemas.openxmlformats.org/officeDocument/2006/math" xmlns:v="urn:schemas-microsoft-com:vml" xmlns:wp14="http://schemas.microsoft.com/office/word/2010/wordprocessingDrawing" xmlns:wp="http://schemas.openxmlformats.org/drawingml/2006/wordprocessingDrawing" xmlns:w10="urn:schemas-microsoft-com:office:word" xmlns:w="http://schemas.openxmlformats.org/wordprocessingml/2006/main" xmlns:w14="http://schemas.microsoft.com/office/word/2010/wordml" xmlns:w15="http://schemas.microsoft.com/office/word/2012/wordml" xmlns:w16cid="http://schemas.microsoft.com/office/word/2016/wordml/cid" xmlns:w16se="http://schemas.microsoft.com/office/word/2015/wordml/symex" xmlns:wpg="http://schemas.microsoft.com/office/word/2010/wordprocessingGroup" xmlns:wpi="http://schemas.microsoft.com/office/word/2010/wordprocessingInk" xmlns:wne="http://schemas.microsoft.com/office/word/2006/wordml" xmlns:wps="http://schemas.microsoft.com/office/word/2010/wordprocessingShape" mc:Ignorable="w14 w15 w16se w16cid wp14">
   <w:abstractNum w:abstractNumId="0" w15:restartNumberingAfterBreak="0">
     <w:nsid w:val="4B331B8C"/>
     <w:multiLevelType w:val="hybridMultilevel"/>
@@ -2390,7 +2426,7 @@
 </file>
 
 <file path=word/styles.xml><?xml version="1.0" encoding="utf-8"?>
-<w:styles xmlns:mc="http://schemas.openxmlformats.org/markup-compatibility/2006" xmlns:r="http://schemas.openxmlformats.org/officeDocument/2006/relationships" xmlns:w="http://schemas.openxmlformats.org/wordprocessingml/2006/main" xmlns:w14="http://schemas.microsoft.com/office/word/2010/wordml" xmlns:w15="http://schemas.microsoft.com/office/word/2012/wordml" mc:Ignorable="w14 w15">
+<w:styles xmlns:mc="http://schemas.openxmlformats.org/markup-compatibility/2006" xmlns:r="http://schemas.openxmlformats.org/officeDocument/2006/relationships" xmlns:w="http://schemas.openxmlformats.org/wordprocessingml/2006/main" xmlns:w14="http://schemas.microsoft.com/office/word/2010/wordml" xmlns:w15="http://schemas.microsoft.com/office/word/2012/wordml" xmlns:w16cid="http://schemas.microsoft.com/office/word/2016/wordml/cid" xmlns:w16se="http://schemas.microsoft.com/office/word/2015/wordml/symex" mc:Ignorable="w14 w15 w16se w16cid">
   <w:docDefaults>
     <w:rPrDefault>
       <w:rPr>
@@ -2406,7 +2442,7 @@
       </w:pPr>
     </w:pPrDefault>
   </w:docDefaults>
-  <w:latentStyles w:defLockedState="0" w:defUIPriority="99" w:defSemiHidden="0" w:defUnhideWhenUsed="0" w:defQFormat="0" w:count="371">
+  <w:latentStyles w:defLockedState="0" w:defUIPriority="99" w:defSemiHidden="0" w:defUnhideWhenUsed="0" w:defQFormat="0" w:count="375">
     <w:lsdException w:name="Normal" w:uiPriority="0" w:qFormat="1"/>
     <w:lsdException w:name="heading 1" w:uiPriority="9" w:qFormat="1"/>
     <w:lsdException w:name="heading 2" w:semiHidden="1" w:uiPriority="9" w:unhideWhenUsed="1" w:qFormat="1"/>
@@ -2512,7 +2548,6 @@
     <w:lsdException w:name="HTML Sample" w:semiHidden="1" w:unhideWhenUsed="1"/>
     <w:lsdException w:name="HTML Typewriter" w:semiHidden="1" w:unhideWhenUsed="1"/>
     <w:lsdException w:name="HTML Variable" w:semiHidden="1" w:unhideWhenUsed="1"/>
-    <w:lsdException w:name="Normal Table" w:semiHidden="1" w:unhideWhenUsed="1"/>
     <w:lsdException w:name="annotation subject" w:semiHidden="1" w:unhideWhenUsed="1"/>
     <w:lsdException w:name="No List" w:semiHidden="1" w:unhideWhenUsed="1"/>
     <w:lsdException w:name="Outline List 1" w:semiHidden="1" w:unhideWhenUsed="1"/>
@@ -2556,10 +2591,8 @@
     <w:lsdException w:name="Table Elegant" w:semiHidden="1" w:unhideWhenUsed="1"/>
     <w:lsdException w:name="Table Professional" w:semiHidden="1" w:unhideWhenUsed="1"/>
     <w:lsdException w:name="Table Subtle 1" w:semiHidden="1" w:unhideWhenUsed="1"/>
-    <w:lsdException w:name="Table Subtle 2" w:semiHidden="1" w:unhideWhenUsed="1"/>
     <w:lsdException w:name="Table Web 1" w:semiHidden="1" w:unhideWhenUsed="1"/>
     <w:lsdException w:name="Table Web 2" w:semiHidden="1" w:unhideWhenUsed="1"/>
-    <w:lsdException w:name="Table Web 3" w:semiHidden="1" w:unhideWhenUsed="1"/>
     <w:lsdException w:name="Balloon Text" w:semiHidden="1" w:unhideWhenUsed="1"/>
     <w:lsdException w:name="Table Grid" w:uiPriority="39"/>
     <w:lsdException w:name="Table Theme" w:semiHidden="1" w:unhideWhenUsed="1"/>
@@ -2778,6 +2811,10 @@
     <w:lsdException w:name="List Table 5 Dark Accent 6" w:uiPriority="50"/>
     <w:lsdException w:name="List Table 6 Colorful Accent 6" w:uiPriority="51"/>
     <w:lsdException w:name="List Table 7 Colorful Accent 6" w:uiPriority="52"/>
+    <w:lsdException w:name="Mention" w:semiHidden="1" w:unhideWhenUsed="1"/>
+    <w:lsdException w:name="Smart Hyperlink" w:semiHidden="1" w:unhideWhenUsed="1"/>
+    <w:lsdException w:name="Hashtag" w:semiHidden="1" w:unhideWhenUsed="1"/>
+    <w:lsdException w:name="Unresolved Mention" w:semiHidden="1" w:unhideWhenUsed="1"/>
   </w:latentStyles>
   <w:style w:type="paragraph" w:default="1" w:styleId="Normal">
     <w:name w:val="Normal"/>

</xml_diff>